<commit_message>
added commets for siddhartha
</commit_message>
<xml_diff>
--- a/siddhartha/arun_comments.docx
+++ b/siddhartha/arun_comments.docx
@@ -1,6 +1,6 @@
 
 <file path=word/document.xml><?xml version="1.0" encoding="utf-8"?>
-<w:document xmlns:wpc="http://schemas.microsoft.com/office/word/2010/wordprocessingCanvas" xmlns:cx="http://schemas.microsoft.com/office/drawing/2014/chartex" xmlns:cx1="http://schemas.microsoft.com/office/drawing/2015/9/8/chartex" xmlns:cx2="http://schemas.microsoft.com/office/drawing/2015/10/21/chartex" xmlns:cx3="http://schemas.microsoft.com/office/drawing/2016/5/9/chartex" xmlns:cx4="http://schemas.microsoft.com/office/drawing/2016/5/10/chartex" xmlns:cx5="http://schemas.microsoft.com/office/drawing/2016/5/11/chartex" xmlns:cx6="http://schemas.microsoft.com/office/drawing/2016/5/12/chartex" xmlns:cx7="http://schemas.microsoft.com/office/drawing/2016/5/13/chartex" xmlns:cx8="http://schemas.microsoft.com/office/drawing/2016/5/14/chartex" xmlns:mc="http://schemas.openxmlformats.org/markup-compatibility/2006" xmlns:aink="http://schemas.microsoft.com/office/drawing/2016/ink" xmlns:am3d="http://schemas.microsoft.com/office/drawing/2017/model3d" xmlns:o="urn:schemas-microsoft-com:office:office" xmlns:r="http://schemas.openxmlformats.org/officeDocument/2006/relationships" xmlns:m="http://schemas.openxmlformats.org/officeDocument/2006/math" xmlns:v="urn:schemas-microsoft-com:vml" xmlns:wp14="http://schemas.microsoft.com/office/word/2010/wordprocessingDrawing" xmlns:wp="http://schemas.openxmlformats.org/drawingml/2006/wordprocessingDrawing" xmlns:w10="urn:schemas-microsoft-com:office:word" xmlns:w="http://schemas.openxmlformats.org/wordprocessingml/2006/main" xmlns:w14="http://schemas.microsoft.com/office/word/2010/wordml" xmlns:w15="http://schemas.microsoft.com/office/word/2012/wordml" xmlns:w16cid="http://schemas.microsoft.com/office/word/2016/wordml/cid" xmlns:w16se="http://schemas.microsoft.com/office/word/2015/wordml/symex" xmlns:wpg="http://schemas.microsoft.com/office/word/2010/wordprocessingGroup" xmlns:wpi="http://schemas.microsoft.com/office/word/2010/wordprocessingInk" xmlns:wne="http://schemas.microsoft.com/office/word/2006/wordml" xmlns:wps="http://schemas.microsoft.com/office/word/2010/wordprocessingShape" mc:Ignorable="w14 w15 w16se w16cid wp14">
+<w:document xmlns:wpc="http://schemas.microsoft.com/office/word/2010/wordprocessingCanvas" xmlns:cx="http://schemas.microsoft.com/office/drawing/2014/chartex" xmlns:cx1="http://schemas.microsoft.com/office/drawing/2015/9/8/chartex" xmlns:cx2="http://schemas.microsoft.com/office/drawing/2015/10/21/chartex" xmlns:cx3="http://schemas.microsoft.com/office/drawing/2016/5/9/chartex" xmlns:cx4="http://schemas.microsoft.com/office/drawing/2016/5/10/chartex" xmlns:cx5="http://schemas.microsoft.com/office/drawing/2016/5/11/chartex" xmlns:cx6="http://schemas.microsoft.com/office/drawing/2016/5/12/chartex" xmlns:cx7="http://schemas.microsoft.com/office/drawing/2016/5/13/chartex" xmlns:cx8="http://schemas.microsoft.com/office/drawing/2016/5/14/chartex" xmlns:mc="http://schemas.openxmlformats.org/markup-compatibility/2006" xmlns:aink="http://schemas.microsoft.com/office/drawing/2016/ink" xmlns:am3d="http://schemas.microsoft.com/office/drawing/2017/model3d" xmlns:o="urn:schemas-microsoft-com:office:office" xmlns:r="http://schemas.openxmlformats.org/officeDocument/2006/relationships" xmlns:m="http://schemas.openxmlformats.org/officeDocument/2006/math" xmlns:v="urn:schemas-microsoft-com:vml" xmlns:wp14="http://schemas.microsoft.com/office/word/2010/wordprocessingDrawing" xmlns:wp="http://schemas.openxmlformats.org/drawingml/2006/wordprocessingDrawing" xmlns:w10="urn:schemas-microsoft-com:office:word" xmlns:w="http://schemas.openxmlformats.org/wordprocessingml/2006/main" xmlns:w14="http://schemas.microsoft.com/office/word/2010/wordml" xmlns:w15="http://schemas.microsoft.com/office/word/2012/wordml" xmlns:w16cex="http://schemas.microsoft.com/office/word/2018/wordml/cex" xmlns:w16cid="http://schemas.microsoft.com/office/word/2016/wordml/cid" xmlns:w16="http://schemas.microsoft.com/office/word/2018/wordml" xmlns:w16se="http://schemas.microsoft.com/office/word/2015/wordml/symex" xmlns:wpg="http://schemas.microsoft.com/office/word/2010/wordprocessingGroup" xmlns:wpi="http://schemas.microsoft.com/office/word/2010/wordprocessingInk" xmlns:wne="http://schemas.microsoft.com/office/word/2006/wordml" xmlns:wps="http://schemas.microsoft.com/office/word/2010/wordprocessingShape" mc:Ignorable="w14 w15 w16se w16cid w16 w16cex wp14">
   <w:body>
     <w:p>
       <w:pPr>
@@ -25,6 +25,8 @@
     <w:p>
       <w:pPr>
         <w:rPr>
+          <w:b/>
+          <w:bCs/>
           <w:lang w:val="en-US"/>
         </w:rPr>
       </w:pPr>
@@ -46,10 +48,240 @@
         <w:rPr>
           <w:lang w:val="en-US"/>
         </w:rPr>
-        <w:t xml:space="preserve"> file looks like a wrong commit please check and fix it.</w:t>
-      </w:r>
-      <w:bookmarkStart w:id="0" w:name="_GoBack"/>
-      <w:bookmarkEnd w:id="0"/>
+        <w:t xml:space="preserve"> file looks like a wrong commit please check and f</w:t>
+      </w:r>
+      <w:r>
+        <w:rPr>
+          <w:b/>
+          <w:bCs/>
+          <w:lang w:val="en-US"/>
+        </w:rPr>
+        <w:t>ix it.</w:t>
+      </w:r>
+    </w:p>
+    <w:p>
+      <w:pPr>
+        <w:rPr>
+          <w:b/>
+          <w:bCs/>
+          <w:lang w:val="en-US"/>
+        </w:rPr>
+      </w:pPr>
+    </w:p>
+    <w:p>
+      <w:pPr>
+        <w:rPr>
+          <w:b/>
+          <w:bCs/>
+          <w:lang w:val="en-US"/>
+        </w:rPr>
+      </w:pPr>
+      <w:r>
+        <w:rPr>
+          <w:b/>
+          <w:bCs/>
+          <w:lang w:val="en-US"/>
+        </w:rPr>
+        <w:t>Comments for SMS</w:t>
+      </w:r>
+    </w:p>
+    <w:p>
+      <w:pPr>
+        <w:rPr>
+          <w:b/>
+          <w:bCs/>
+          <w:lang w:val="en-US"/>
+        </w:rPr>
+      </w:pPr>
+    </w:p>
+    <w:p>
+      <w:pPr>
+        <w:rPr>
+          <w:lang w:val="en-US"/>
+        </w:rPr>
+      </w:pPr>
+      <w:r>
+        <w:rPr>
+          <w:lang w:val="en-US"/>
+        </w:rPr>
+        <w:t xml:space="preserve">It is interesting to see that you have used SVM to solve </w:t>
+      </w:r>
+      <w:proofErr w:type="spellStart"/>
+      <w:r>
+        <w:rPr>
+          <w:lang w:val="en-US"/>
+        </w:rPr>
+        <w:t>sms</w:t>
+      </w:r>
+      <w:proofErr w:type="spellEnd"/>
+      <w:r>
+        <w:rPr>
+          <w:lang w:val="en-US"/>
+        </w:rPr>
+        <w:t xml:space="preserve"> classification after extracting features and applying </w:t>
+      </w:r>
+      <w:proofErr w:type="spellStart"/>
+      <w:r>
+        <w:rPr>
+          <w:lang w:val="en-US"/>
+        </w:rPr>
+        <w:t>tfidf</w:t>
+      </w:r>
+      <w:proofErr w:type="spellEnd"/>
+      <w:r>
+        <w:rPr>
+          <w:lang w:val="en-US"/>
+        </w:rPr>
+        <w:t xml:space="preserve"> . As you are aware models like LSTM and Bidirectional LSTMs give better results when you have large volumes of </w:t>
+      </w:r>
+      <w:proofErr w:type="spellStart"/>
+      <w:r>
+        <w:rPr>
+          <w:lang w:val="en-US"/>
+        </w:rPr>
+        <w:t>sms</w:t>
+      </w:r>
+      <w:proofErr w:type="spellEnd"/>
+      <w:r>
+        <w:rPr>
+          <w:lang w:val="en-US"/>
+        </w:rPr>
+        <w:t xml:space="preserve"> data. The following are some additional ideas to evaluate better accuracies</w:t>
+      </w:r>
+    </w:p>
+    <w:p>
+      <w:pPr>
+        <w:rPr>
+          <w:lang w:val="en-US"/>
+        </w:rPr>
+      </w:pPr>
+    </w:p>
+    <w:p>
+      <w:pPr>
+        <w:pStyle w:val="ListParagraph"/>
+        <w:numPr>
+          <w:ilvl w:val="0"/>
+          <w:numId w:val="1"/>
+        </w:numPr>
+        <w:rPr>
+          <w:lang w:val="en-US"/>
+        </w:rPr>
+      </w:pPr>
+      <w:r>
+        <w:rPr>
+          <w:lang w:val="en-US"/>
+        </w:rPr>
+        <w:t>Try applying Different kernels to improve the current accuracy levels</w:t>
+      </w:r>
+    </w:p>
+    <w:p>
+      <w:pPr>
+        <w:pStyle w:val="ListParagraph"/>
+        <w:numPr>
+          <w:ilvl w:val="0"/>
+          <w:numId w:val="1"/>
+        </w:numPr>
+        <w:rPr>
+          <w:lang w:val="en-US"/>
+        </w:rPr>
+      </w:pPr>
+      <w:r>
+        <w:rPr>
+          <w:lang w:val="en-US"/>
+        </w:rPr>
+        <w:t xml:space="preserve">Use GRU, LSTM and </w:t>
+      </w:r>
+      <w:proofErr w:type="gramStart"/>
+      <w:r>
+        <w:rPr>
+          <w:lang w:val="en-US"/>
+        </w:rPr>
+        <w:t>Bi directional</w:t>
+      </w:r>
+      <w:proofErr w:type="gramEnd"/>
+      <w:r>
+        <w:rPr>
+          <w:lang w:val="en-US"/>
+        </w:rPr>
+        <w:t xml:space="preserve"> LSTM models and test the accuracy levels that you have achieved</w:t>
+      </w:r>
+    </w:p>
+    <w:p>
+      <w:pPr>
+        <w:pStyle w:val="ListParagraph"/>
+        <w:numPr>
+          <w:ilvl w:val="0"/>
+          <w:numId w:val="1"/>
+        </w:numPr>
+        <w:rPr>
+          <w:lang w:val="en-US"/>
+        </w:rPr>
+      </w:pPr>
+      <w:r>
+        <w:rPr>
+          <w:lang w:val="en-US"/>
+        </w:rPr>
+        <w:t>Use pre trained models like BERT and check accuracies</w:t>
+      </w:r>
+    </w:p>
+    <w:p>
+      <w:pPr>
+        <w:pStyle w:val="ListParagraph"/>
+        <w:numPr>
+          <w:ilvl w:val="0"/>
+          <w:numId w:val="1"/>
+        </w:numPr>
+        <w:rPr>
+          <w:lang w:val="en-US"/>
+        </w:rPr>
+      </w:pPr>
+      <w:r>
+        <w:rPr>
+          <w:lang w:val="en-US"/>
+        </w:rPr>
+        <w:t>You can also apply conv1D network to solve this problem, these should give you lower cost while keeping the accuracies closer</w:t>
+      </w:r>
+    </w:p>
+    <w:p>
+      <w:pPr>
+        <w:rPr>
+          <w:lang w:val="en-US"/>
+        </w:rPr>
+      </w:pPr>
+    </w:p>
+    <w:p>
+      <w:pPr>
+        <w:rPr>
+          <w:lang w:val="en-US"/>
+        </w:rPr>
+      </w:pPr>
+    </w:p>
+    <w:p>
+      <w:pPr>
+        <w:rPr>
+          <w:lang w:val="en-US"/>
+        </w:rPr>
+      </w:pPr>
+      <w:r>
+        <w:rPr>
+          <w:lang w:val="en-US"/>
+        </w:rPr>
+        <w:t xml:space="preserve">When you apply neural networks to solve </w:t>
+      </w:r>
+      <w:proofErr w:type="gramStart"/>
+      <w:r>
+        <w:rPr>
+          <w:lang w:val="en-US"/>
+        </w:rPr>
+        <w:t>these problem</w:t>
+      </w:r>
+      <w:proofErr w:type="gramEnd"/>
+      <w:r>
+        <w:rPr>
+          <w:lang w:val="en-US"/>
+        </w:rPr>
+        <w:t xml:space="preserve"> it may possible to avoid all feature engineering that you have done</w:t>
+      </w:r>
     </w:p>
     <w:sectPr>
       <w:pgSz w:w="11900" w:h="16840"/>
@@ -61,8 +293,105 @@
 </w:document>
 </file>
 
+<file path=word/numbering.xml><?xml version="1.0" encoding="utf-8"?>
+<w:numbering xmlns:wpc="http://schemas.microsoft.com/office/word/2010/wordprocessingCanvas" xmlns:cx="http://schemas.microsoft.com/office/drawing/2014/chartex" xmlns:cx1="http://schemas.microsoft.com/office/drawing/2015/9/8/chartex" xmlns:cx2="http://schemas.microsoft.com/office/drawing/2015/10/21/chartex" xmlns:cx3="http://schemas.microsoft.com/office/drawing/2016/5/9/chartex" xmlns:cx4="http://schemas.microsoft.com/office/drawing/2016/5/10/chartex" xmlns:cx5="http://schemas.microsoft.com/office/drawing/2016/5/11/chartex" xmlns:cx6="http://schemas.microsoft.com/office/drawing/2016/5/12/chartex" xmlns:cx7="http://schemas.microsoft.com/office/drawing/2016/5/13/chartex" xmlns:cx8="http://schemas.microsoft.com/office/drawing/2016/5/14/chartex" xmlns:mc="http://schemas.openxmlformats.org/markup-compatibility/2006" xmlns:aink="http://schemas.microsoft.com/office/drawing/2016/ink" xmlns:am3d="http://schemas.microsoft.com/office/drawing/2017/model3d" xmlns:o="urn:schemas-microsoft-com:office:office" xmlns:r="http://schemas.openxmlformats.org/officeDocument/2006/relationships" xmlns:m="http://schemas.openxmlformats.org/officeDocument/2006/math" xmlns:v="urn:schemas-microsoft-com:vml" xmlns:wp14="http://schemas.microsoft.com/office/word/2010/wordprocessingDrawing" xmlns:wp="http://schemas.openxmlformats.org/drawingml/2006/wordprocessingDrawing" xmlns:w10="urn:schemas-microsoft-com:office:word" xmlns:w="http://schemas.openxmlformats.org/wordprocessingml/2006/main" xmlns:w14="http://schemas.microsoft.com/office/word/2010/wordml" xmlns:w15="http://schemas.microsoft.com/office/word/2012/wordml" xmlns:w16cex="http://schemas.microsoft.com/office/word/2018/wordml/cex" xmlns:w16cid="http://schemas.microsoft.com/office/word/2016/wordml/cid" xmlns:w16="http://schemas.microsoft.com/office/word/2018/wordml" xmlns:w16se="http://schemas.microsoft.com/office/word/2015/wordml/symex" xmlns:wpg="http://schemas.microsoft.com/office/word/2010/wordprocessingGroup" xmlns:wpi="http://schemas.microsoft.com/office/word/2010/wordprocessingInk" xmlns:wne="http://schemas.microsoft.com/office/word/2006/wordml" xmlns:wps="http://schemas.microsoft.com/office/word/2010/wordprocessingShape" mc:Ignorable="w14 w15 w16se w16cid w16 w16cex wp14">
+  <w:abstractNum w:abstractNumId="0" w15:restartNumberingAfterBreak="0">
+    <w:nsid w:val="6D5E0237"/>
+    <w:multiLevelType w:val="hybridMultilevel"/>
+    <w:tmpl w:val="E288F6FC"/>
+    <w:lvl w:ilvl="0" w:tplc="0809000F">
+      <w:start w:val="1"/>
+      <w:numFmt w:val="decimal"/>
+      <w:lvlText w:val="%1."/>
+      <w:lvlJc w:val="left"/>
+      <w:pPr>
+        <w:ind w:left="720" w:hanging="360"/>
+      </w:pPr>
+      <w:rPr>
+        <w:rFonts w:hint="default"/>
+      </w:rPr>
+    </w:lvl>
+    <w:lvl w:ilvl="1" w:tplc="08090019" w:tentative="1">
+      <w:start w:val="1"/>
+      <w:numFmt w:val="lowerLetter"/>
+      <w:lvlText w:val="%2."/>
+      <w:lvlJc w:val="left"/>
+      <w:pPr>
+        <w:ind w:left="1440" w:hanging="360"/>
+      </w:pPr>
+    </w:lvl>
+    <w:lvl w:ilvl="2" w:tplc="0809001B" w:tentative="1">
+      <w:start w:val="1"/>
+      <w:numFmt w:val="lowerRoman"/>
+      <w:lvlText w:val="%3."/>
+      <w:lvlJc w:val="right"/>
+      <w:pPr>
+        <w:ind w:left="2160" w:hanging="180"/>
+      </w:pPr>
+    </w:lvl>
+    <w:lvl w:ilvl="3" w:tplc="0809000F" w:tentative="1">
+      <w:start w:val="1"/>
+      <w:numFmt w:val="decimal"/>
+      <w:lvlText w:val="%4."/>
+      <w:lvlJc w:val="left"/>
+      <w:pPr>
+        <w:ind w:left="2880" w:hanging="360"/>
+      </w:pPr>
+    </w:lvl>
+    <w:lvl w:ilvl="4" w:tplc="08090019" w:tentative="1">
+      <w:start w:val="1"/>
+      <w:numFmt w:val="lowerLetter"/>
+      <w:lvlText w:val="%5."/>
+      <w:lvlJc w:val="left"/>
+      <w:pPr>
+        <w:ind w:left="3600" w:hanging="360"/>
+      </w:pPr>
+    </w:lvl>
+    <w:lvl w:ilvl="5" w:tplc="0809001B" w:tentative="1">
+      <w:start w:val="1"/>
+      <w:numFmt w:val="lowerRoman"/>
+      <w:lvlText w:val="%6."/>
+      <w:lvlJc w:val="right"/>
+      <w:pPr>
+        <w:ind w:left="4320" w:hanging="180"/>
+      </w:pPr>
+    </w:lvl>
+    <w:lvl w:ilvl="6" w:tplc="0809000F" w:tentative="1">
+      <w:start w:val="1"/>
+      <w:numFmt w:val="decimal"/>
+      <w:lvlText w:val="%7."/>
+      <w:lvlJc w:val="left"/>
+      <w:pPr>
+        <w:ind w:left="5040" w:hanging="360"/>
+      </w:pPr>
+    </w:lvl>
+    <w:lvl w:ilvl="7" w:tplc="08090019" w:tentative="1">
+      <w:start w:val="1"/>
+      <w:numFmt w:val="lowerLetter"/>
+      <w:lvlText w:val="%8."/>
+      <w:lvlJc w:val="left"/>
+      <w:pPr>
+        <w:ind w:left="5760" w:hanging="360"/>
+      </w:pPr>
+    </w:lvl>
+    <w:lvl w:ilvl="8" w:tplc="0809001B" w:tentative="1">
+      <w:start w:val="1"/>
+      <w:numFmt w:val="lowerRoman"/>
+      <w:lvlText w:val="%9."/>
+      <w:lvlJc w:val="right"/>
+      <w:pPr>
+        <w:ind w:left="6480" w:hanging="180"/>
+      </w:pPr>
+    </w:lvl>
+  </w:abstractNum>
+  <w:num w:numId="1">
+    <w:abstractNumId w:val="0"/>
+  </w:num>
+</w:numbering>
+</file>
+
 <file path=word/styles.xml><?xml version="1.0" encoding="utf-8"?>
-<w:styles xmlns:mc="http://schemas.openxmlformats.org/markup-compatibility/2006" xmlns:r="http://schemas.openxmlformats.org/officeDocument/2006/relationships" xmlns:w="http://schemas.openxmlformats.org/wordprocessingml/2006/main" xmlns:w14="http://schemas.microsoft.com/office/word/2010/wordml" xmlns:w15="http://schemas.microsoft.com/office/word/2012/wordml" xmlns:w16cid="http://schemas.microsoft.com/office/word/2016/wordml/cid" xmlns:w16se="http://schemas.microsoft.com/office/word/2015/wordml/symex" mc:Ignorable="w14 w15 w16se w16cid">
+<w:styles xmlns:mc="http://schemas.openxmlformats.org/markup-compatibility/2006" xmlns:r="http://schemas.openxmlformats.org/officeDocument/2006/relationships" xmlns:w="http://schemas.openxmlformats.org/wordprocessingml/2006/main" xmlns:w14="http://schemas.microsoft.com/office/word/2010/wordml" xmlns:w15="http://schemas.microsoft.com/office/word/2012/wordml" xmlns:w16cex="http://schemas.microsoft.com/office/word/2018/wordml/cex" xmlns:w16cid="http://schemas.microsoft.com/office/word/2016/wordml/cid" xmlns:w16="http://schemas.microsoft.com/office/word/2018/wordml" xmlns:w16se="http://schemas.microsoft.com/office/word/2015/wordml/symex" mc:Ignorable="w14 w15 w16se w16cid w16 w16cex">
   <w:docDefaults>
     <w:rPrDefault>
       <w:rPr>
@@ -483,6 +812,17 @@
     <w:semiHidden/>
     <w:unhideWhenUsed/>
   </w:style>
+  <w:style w:type="paragraph" w:styleId="ListParagraph">
+    <w:name w:val="List Paragraph"/>
+    <w:basedOn w:val="Normal"/>
+    <w:uiPriority w:val="34"/>
+    <w:qFormat/>
+    <w:rsid w:val="004B765C"/>
+    <w:pPr>
+      <w:ind w:left="720"/>
+      <w:contextualSpacing/>
+    </w:pPr>
+  </w:style>
 </w:styles>
 </file>
 

</xml_diff>